<commit_message>
just a bit of update
</commit_message>
<xml_diff>
--- a/resources/chrisvo-resume.docx
+++ b/resources/chrisvo-resume.docx
@@ -8,7 +8,8 @@
         <w:rPr>
           <w:b/>
           <w:spacing w:val="30"/>
-          <w:sz w:val="56"/>
+          <w:sz w:val="48"/>
+          <w:szCs w:val="18"/>
         </w:rPr>
         <w:sectPr>
           <w:pgSz w:w="12240" w:h="15840"/>
@@ -17,11 +18,14 @@
           <w:docGrid w:linePitch="360"/>
         </w:sectPr>
       </w:pPr>
+      <w:bookmarkStart w:id="0" w:name="_GoBack"/>
+      <w:bookmarkEnd w:id="0"/>
       <w:r>
         <w:rPr>
           <w:b/>
           <w:spacing w:val="30"/>
-          <w:sz w:val="56"/>
+          <w:sz w:val="48"/>
+          <w:szCs w:val="18"/>
         </w:rPr>
         <w:t>CHRIS VO</w:t>
       </w:r>
@@ -31,32 +35,32 @@
         <w:spacing w:after="0"/>
         <w:rPr>
           <w:i/>
-          <w:sz w:val="24"/>
-        </w:rPr>
-      </w:pPr>
-      <w:r>
-        <w:rPr>
-          <w:sz w:val="24"/>
+          <w:szCs w:val="20"/>
+        </w:rPr>
+      </w:pPr>
+      <w:r>
+        <w:rPr>
+          <w:szCs w:val="20"/>
         </w:rPr>
         <w:t>w</w:t>
       </w:r>
       <w:r>
         <w:rPr>
-          <w:sz w:val="24"/>
+          <w:szCs w:val="20"/>
         </w:rPr>
         <w:t>:</w:t>
       </w:r>
       <w:r>
         <w:rPr>
           <w:i/>
-          <w:sz w:val="24"/>
+          <w:szCs w:val="20"/>
         </w:rPr>
         <w:t xml:space="preserve"> </w:t>
       </w:r>
       <w:r>
         <w:rPr>
           <w:i/>
-          <w:sz w:val="24"/>
+          <w:szCs w:val="20"/>
         </w:rPr>
         <w:t xml:space="preserve">chrisvo3.github.io </w:t>
       </w:r>
@@ -65,25 +69,25 @@
       <w:pPr>
         <w:rPr>
           <w:i/>
-          <w:sz w:val="24"/>
-        </w:rPr>
-      </w:pPr>
-      <w:r>
-        <w:rPr>
-          <w:sz w:val="24"/>
+          <w:szCs w:val="20"/>
+        </w:rPr>
+      </w:pPr>
+      <w:r>
+        <w:rPr>
+          <w:szCs w:val="20"/>
         </w:rPr>
         <w:t>p</w:t>
       </w:r>
       <w:r>
         <w:rPr>
-          <w:sz w:val="24"/>
+          <w:szCs w:val="20"/>
         </w:rPr>
         <w:t>:</w:t>
       </w:r>
       <w:r>
         <w:rPr>
           <w:i/>
-          <w:sz w:val="24"/>
+          <w:szCs w:val="20"/>
         </w:rPr>
         <w:t xml:space="preserve"> 267-226-7117</w:t>
       </w:r>
@@ -92,25 +96,25 @@
       <w:pPr>
         <w:rPr>
           <w:i/>
-          <w:sz w:val="24"/>
-        </w:rPr>
-      </w:pPr>
-      <w:r>
-        <w:rPr>
-          <w:sz w:val="24"/>
+          <w:szCs w:val="20"/>
+        </w:rPr>
+      </w:pPr>
+      <w:r>
+        <w:rPr>
+          <w:szCs w:val="20"/>
         </w:rPr>
         <w:t>e</w:t>
       </w:r>
       <w:r>
         <w:rPr>
-          <w:sz w:val="24"/>
+          <w:szCs w:val="20"/>
         </w:rPr>
         <w:t>:</w:t>
       </w:r>
       <w:r>
         <w:rPr>
           <w:i/>
-          <w:sz w:val="24"/>
+          <w:szCs w:val="20"/>
         </w:rPr>
         <w:t xml:space="preserve"> vochris3@gmail.com</w:t>
       </w:r>
@@ -119,32 +123,34 @@
       <w:pPr>
         <w:rPr>
           <w:i/>
+          <w:sz w:val="20"/>
+          <w:szCs w:val="20"/>
         </w:rPr>
       </w:pPr>
       <w:proofErr w:type="spellStart"/>
       <w:r>
         <w:rPr>
-          <w:sz w:val="24"/>
+          <w:szCs w:val="20"/>
         </w:rPr>
         <w:t>linked</w:t>
       </w:r>
       <w:r>
         <w:rPr>
-          <w:sz w:val="24"/>
+          <w:szCs w:val="20"/>
         </w:rPr>
         <w:t>in</w:t>
       </w:r>
       <w:proofErr w:type="spellEnd"/>
       <w:r>
         <w:rPr>
-          <w:sz w:val="24"/>
+          <w:szCs w:val="20"/>
         </w:rPr>
         <w:t>:</w:t>
       </w:r>
       <w:r>
         <w:rPr>
           <w:i/>
-          <w:sz w:val="24"/>
+          <w:szCs w:val="20"/>
         </w:rPr>
         <w:t xml:space="preserve"> @chrisvo3</w:t>
       </w:r>
@@ -176,13 +182,16 @@
         <w:spacing w:after="0"/>
         <w:rPr>
           <w:b/>
+          <w:sz w:val="26"/>
+          <w:szCs w:val="26"/>
         </w:rPr>
       </w:pPr>
       <w:r>
         <w:rPr>
           <w:b/>
           <w:spacing w:val="28"/>
-          <w:sz w:val="28"/>
+          <w:sz w:val="26"/>
+          <w:szCs w:val="26"/>
         </w:rPr>
         <w:t>EDUCATION</w:t>
       </w:r>
@@ -251,7 +260,7 @@
       </w:r>
       <w:r>
         <w:rPr>
-          <w:sz w:val="20"/>
+          <w:szCs w:val="24"/>
         </w:rPr>
         <w:t>Philadelphia, PA</w:t>
       </w:r>
@@ -260,18 +269,18 @@
       <w:pPr>
         <w:spacing w:after="0"/>
         <w:rPr>
-          <w:sz w:val="20"/>
-        </w:rPr>
-      </w:pPr>
-      <w:r>
-        <w:rPr>
-          <w:sz w:val="20"/>
+          <w:szCs w:val="24"/>
+        </w:rPr>
+      </w:pPr>
+      <w:r>
+        <w:rPr>
+          <w:szCs w:val="24"/>
         </w:rPr>
         <w:t>Computer Science</w:t>
       </w:r>
       <w:r>
         <w:rPr>
-          <w:sz w:val="20"/>
+          <w:szCs w:val="24"/>
         </w:rPr>
         <w:t>, B.A.</w:t>
       </w:r>
@@ -286,55 +295,55 @@
         <w:spacing w:after="0"/>
         <w:ind w:left="2250"/>
         <w:rPr>
-          <w:sz w:val="20"/>
+          <w:szCs w:val="24"/>
         </w:rPr>
       </w:pPr>
       <w:r>
         <w:rPr>
           <w:i/>
-          <w:sz w:val="20"/>
+          <w:szCs w:val="24"/>
         </w:rPr>
         <w:t xml:space="preserve">          </w:t>
       </w:r>
       <w:r>
         <w:rPr>
           <w:i/>
-          <w:sz w:val="20"/>
+          <w:szCs w:val="24"/>
         </w:rPr>
         <w:t>Graduate</w:t>
       </w:r>
       <w:r>
         <w:rPr>
           <w:i/>
-          <w:sz w:val="20"/>
+          <w:szCs w:val="24"/>
         </w:rPr>
         <w:t>d</w:t>
       </w:r>
       <w:r>
         <w:rPr>
           <w:i/>
-          <w:sz w:val="20"/>
+          <w:szCs w:val="24"/>
         </w:rPr>
         <w:t xml:space="preserve">: </w:t>
       </w:r>
       <w:r>
         <w:rPr>
           <w:i/>
-          <w:sz w:val="20"/>
+          <w:szCs w:val="24"/>
         </w:rPr>
         <w:t>Jan</w:t>
       </w:r>
       <w:r>
         <w:rPr>
           <w:i/>
-          <w:sz w:val="20"/>
+          <w:szCs w:val="24"/>
         </w:rPr>
         <w:t xml:space="preserve"> 201</w:t>
       </w:r>
       <w:r>
         <w:rPr>
           <w:i/>
-          <w:sz w:val="20"/>
+          <w:szCs w:val="24"/>
         </w:rPr>
         <w:t>9</w:t>
       </w:r>
@@ -343,7 +352,7 @@
       <w:pPr>
         <w:spacing w:after="0"/>
         <w:rPr>
-          <w:sz w:val="20"/>
+          <w:szCs w:val="24"/>
         </w:rPr>
         <w:sectPr>
           <w:type w:val="continuous"/>
@@ -358,69 +367,63 @@
       <w:pPr>
         <w:spacing w:after="0"/>
         <w:rPr>
+          <w:szCs w:val="24"/>
+        </w:rPr>
+      </w:pPr>
+      <w:r>
+        <w:rPr>
+          <w:szCs w:val="24"/>
+        </w:rPr>
+        <w:t>University Program: Academic of</w:t>
+      </w:r>
+      <w:r>
+        <w:rPr>
+          <w:szCs w:val="24"/>
+        </w:rPr>
+        <w:t xml:space="preserve"> </w:t>
+      </w:r>
+      <w:r>
+        <w:rPr>
+          <w:szCs w:val="24"/>
+        </w:rPr>
+        <w:t>Discovery Program</w:t>
+      </w:r>
+    </w:p>
+    <w:p>
+      <w:pPr>
+        <w:rPr>
           <w:sz w:val="20"/>
-        </w:rPr>
-      </w:pPr>
-      <w:r>
+          <w:szCs w:val="24"/>
+        </w:rPr>
+      </w:pPr>
+      <w:r>
+        <w:rPr>
+          <w:szCs w:val="24"/>
+        </w:rPr>
+        <w:t>Major GPA: 3.28 / 4.00</w:t>
+      </w:r>
+    </w:p>
+    <w:p>
+      <w:pPr>
+        <w:spacing w:after="0"/>
         <w:rPr>
           <w:sz w:val="20"/>
         </w:rPr>
-        <w:t>University Program: Academic of</w:t>
-      </w:r>
-      <w:r>
-        <w:rPr>
-          <w:sz w:val="20"/>
-        </w:rPr>
-        <w:t xml:space="preserve"> </w:t>
-      </w:r>
-      <w:r>
-        <w:rPr>
-          <w:sz w:val="20"/>
-        </w:rPr>
-        <w:t>Discovery Program</w:t>
-      </w:r>
-    </w:p>
-    <w:p>
-      <w:pPr>
-        <w:spacing w:after="0"/>
-        <w:rPr>
-          <w:sz w:val="18"/>
-        </w:rPr>
-      </w:pPr>
-      <w:r>
-        <w:rPr>
-          <w:sz w:val="20"/>
-        </w:rPr>
-        <w:t>Major GPA: 3.28 / 4.00</w:t>
-      </w:r>
-    </w:p>
-    <w:p>
-      <w:pPr>
-        <w:spacing w:after="0"/>
-        <w:rPr>
-          <w:sz w:val="20"/>
-        </w:rPr>
-      </w:pPr>
-    </w:p>
-    <w:p>
-      <w:pPr>
-        <w:spacing w:after="0"/>
-        <w:rPr>
-          <w:sz w:val="20"/>
-        </w:rPr>
-      </w:pPr>
-    </w:p>
-    <w:p>
-      <w:pPr>
-        <w:spacing w:after="0"/>
-        <w:rPr>
-          <w:sz w:val="20"/>
+      </w:pPr>
+    </w:p>
+    <w:p>
+      <w:pPr>
+        <w:spacing w:after="0"/>
+        <w:rPr>
+          <w:b/>
+          <w:spacing w:val="22"/>
+          <w:sz w:val="24"/>
         </w:rPr>
         <w:sectPr>
           <w:type w:val="continuous"/>
           <w:pgSz w:w="12240" w:h="15840"/>
           <w:pgMar w:top="720" w:right="720" w:bottom="720" w:left="720" w:header="720" w:footer="720" w:gutter="0"/>
-          <w:cols w:num="2" w:space="135"/>
+          <w:cols w:num="2" w:space="720"/>
           <w:docGrid w:linePitch="360"/>
         </w:sectPr>
       </w:pPr>
@@ -429,8 +432,129 @@
       <w:pPr>
         <w:spacing w:after="0"/>
         <w:rPr>
+          <w:spacing w:val="22"/>
+        </w:rPr>
+      </w:pPr>
+      <w:proofErr w:type="spellStart"/>
+      <w:r>
+        <w:rPr>
+          <w:b/>
+          <w:spacing w:val="22"/>
+          <w:sz w:val="24"/>
+        </w:rPr>
+        <w:t>Perscholas</w:t>
+      </w:r>
+      <w:proofErr w:type="spellEnd"/>
+    </w:p>
+    <w:p>
+      <w:pPr>
+        <w:spacing w:after="0"/>
+        <w:ind w:left="2160" w:firstLine="720"/>
+        <w:rPr>
+          <w:szCs w:val="24"/>
+        </w:rPr>
+      </w:pPr>
+      <w:r>
+        <w:rPr>
+          <w:szCs w:val="24"/>
+        </w:rPr>
+        <w:t>Philadelphia, PA</w:t>
+      </w:r>
+    </w:p>
+    <w:p>
+      <w:pPr>
+        <w:tabs>
+          <w:tab w:val="left" w:pos="2250"/>
+        </w:tabs>
+        <w:spacing w:after="0"/>
+        <w:rPr>
           <w:sz w:val="20"/>
         </w:rPr>
+        <w:sectPr>
+          <w:type w:val="continuous"/>
+          <w:pgSz w:w="12240" w:h="15840"/>
+          <w:pgMar w:top="720" w:right="720" w:bottom="720" w:left="720" w:header="720" w:footer="720" w:gutter="0"/>
+          <w:cols w:num="2" w:space="720"/>
+          <w:docGrid w:linePitch="360"/>
+        </w:sectPr>
+      </w:pPr>
+    </w:p>
+    <w:p>
+      <w:pPr>
+        <w:spacing w:after="200"/>
+        <w:rPr>
+          <w:szCs w:val="24"/>
+        </w:rPr>
+      </w:pPr>
+      <w:r>
+        <w:rPr>
+          <w:szCs w:val="24"/>
+        </w:rPr>
+        <w:t>Java Application Developer Bootcamp</w:t>
+      </w:r>
+    </w:p>
+    <w:p>
+      <w:pPr>
+        <w:spacing w:after="0"/>
+        <w:ind w:left="2160" w:firstLine="720"/>
+        <w:rPr>
+          <w:szCs w:val="24"/>
+        </w:rPr>
+      </w:pPr>
+      <w:r>
+        <w:rPr>
+          <w:i/>
+          <w:szCs w:val="24"/>
+        </w:rPr>
+        <w:t>Complete</w:t>
+      </w:r>
+      <w:r>
+        <w:rPr>
+          <w:i/>
+          <w:szCs w:val="24"/>
+        </w:rPr>
+        <w:t xml:space="preserve">: </w:t>
+      </w:r>
+      <w:r>
+        <w:rPr>
+          <w:i/>
+          <w:szCs w:val="24"/>
+        </w:rPr>
+        <w:t>March</w:t>
+      </w:r>
+      <w:r>
+        <w:rPr>
+          <w:i/>
+          <w:szCs w:val="24"/>
+        </w:rPr>
+        <w:t xml:space="preserve"> 20</w:t>
+      </w:r>
+      <w:r>
+        <w:rPr>
+          <w:i/>
+          <w:szCs w:val="24"/>
+        </w:rPr>
+        <w:t>20</w:t>
+      </w:r>
+    </w:p>
+    <w:p>
+      <w:pPr>
+        <w:pBdr>
+          <w:bottom w:val="single" w:sz="6" w:space="1" w:color="auto"/>
+        </w:pBdr>
+        <w:spacing w:after="0"/>
+        <w:rPr>
+          <w:b/>
+          <w:spacing w:val="28"/>
+          <w:sz w:val="28"/>
+        </w:rPr>
+        <w:sectPr>
+          <w:type w:val="continuous"/>
+          <w:pgSz w:w="12240" w:h="15840"/>
+          <w:pgMar w:top="720" w:right="720" w:bottom="720" w:left="720" w:header="720" w:footer="720" w:gutter="0"/>
+          <w:cols w:num="2" w:space="720"/>
+          <w:docGrid w:linePitch="360"/>
+        </w:sectPr>
       </w:pPr>
     </w:p>
     <w:p>
@@ -519,34 +643,14 @@
         <w:rPr>
           <w:szCs w:val="24"/>
         </w:rPr>
-        <w:t xml:space="preserve">, </w:t>
-      </w:r>
-      <w:r>
-        <w:rPr>
-          <w:szCs w:val="24"/>
-        </w:rPr>
-        <w:t>Angular</w:t>
-      </w:r>
-      <w:r>
-        <w:rPr>
-          <w:szCs w:val="24"/>
-        </w:rPr>
-        <w:t>JS</w:t>
-      </w:r>
-      <w:r>
-        <w:rPr>
-          <w:szCs w:val="24"/>
-        </w:rPr>
         <w:t>,</w:t>
       </w:r>
-    </w:p>
-    <w:p>
-      <w:pPr>
-        <w:spacing w:after="0"/>
-        <w:rPr>
-          <w:szCs w:val="24"/>
-        </w:rPr>
-      </w:pPr>
+      <w:r>
+        <w:rPr>
+          <w:szCs w:val="24"/>
+        </w:rPr>
+        <w:t xml:space="preserve"> </w:t>
+      </w:r>
       <w:r>
         <w:rPr>
           <w:szCs w:val="24"/>
@@ -557,7 +661,19 @@
         <w:rPr>
           <w:szCs w:val="24"/>
         </w:rPr>
-        <w:t xml:space="preserve">, </w:t>
+        <w:t>,</w:t>
+      </w:r>
+      <w:r>
+        <w:rPr>
+          <w:szCs w:val="24"/>
+        </w:rPr>
+        <w:t xml:space="preserve"> PHP,</w:t>
+      </w:r>
+      <w:r>
+        <w:rPr>
+          <w:szCs w:val="24"/>
+        </w:rPr>
+        <w:t xml:space="preserve"> </w:t>
       </w:r>
       <w:r>
         <w:rPr>
@@ -606,12 +722,6 @@
           <w:szCs w:val="24"/>
         </w:rPr>
       </w:pPr>
-      <w:r>
-        <w:rPr>
-          <w:szCs w:val="24"/>
-        </w:rPr>
-        <w:t xml:space="preserve">PHP, </w:t>
-      </w:r>
       <w:r>
         <w:rPr>
           <w:szCs w:val="24"/>
@@ -700,37 +810,7 @@
         <w:rPr>
           <w:szCs w:val="24"/>
         </w:rPr>
-        <w:t xml:space="preserve">Postman, </w:t>
-      </w:r>
-      <w:r>
-        <w:rPr>
-          <w:szCs w:val="24"/>
-        </w:rPr>
-        <w:t xml:space="preserve">Git, IntelliJ, </w:t>
-      </w:r>
-      <w:r>
-        <w:rPr>
-          <w:szCs w:val="24"/>
-        </w:rPr>
-        <w:t>Spring,</w:t>
-      </w:r>
-      <w:r>
-        <w:rPr>
-          <w:szCs w:val="24"/>
-        </w:rPr>
-        <w:t xml:space="preserve"> Spring Boot,</w:t>
-      </w:r>
-      <w:r>
-        <w:rPr>
-          <w:szCs w:val="24"/>
-        </w:rPr>
-        <w:t xml:space="preserve"> MVC, </w:t>
-      </w:r>
-      <w:r>
-        <w:rPr>
-          <w:szCs w:val="24"/>
-        </w:rPr>
-        <w:t>Jira, Bitbucke</w:t>
+        <w:t>IntelliJ, Jira, Bitbucke</w:t>
       </w:r>
       <w:r>
         <w:rPr>
@@ -738,6 +818,256 @@
         </w:rPr>
         <w:t>t</w:t>
       </w:r>
+      <w:r>
+        <w:rPr>
+          <w:szCs w:val="24"/>
+        </w:rPr>
+        <w:t xml:space="preserve">, </w:t>
+      </w:r>
+      <w:r>
+        <w:rPr>
+          <w:szCs w:val="24"/>
+        </w:rPr>
+        <w:t>Git,</w:t>
+      </w:r>
+      <w:r>
+        <w:rPr>
+          <w:szCs w:val="24"/>
+        </w:rPr>
+        <w:t xml:space="preserve"> Bash,</w:t>
+      </w:r>
+      <w:r>
+        <w:rPr>
+          <w:szCs w:val="24"/>
+        </w:rPr>
+        <w:t xml:space="preserve"> </w:t>
+      </w:r>
+      <w:r>
+        <w:rPr>
+          <w:szCs w:val="24"/>
+        </w:rPr>
+        <w:t>AngularJS</w:t>
+      </w:r>
+      <w:r>
+        <w:rPr>
+          <w:szCs w:val="24"/>
+        </w:rPr>
+        <w:t>,</w:t>
+      </w:r>
+      <w:r>
+        <w:rPr>
+          <w:szCs w:val="24"/>
+        </w:rPr>
+        <w:t xml:space="preserve"> </w:t>
+      </w:r>
+      <w:r>
+        <w:rPr>
+          <w:szCs w:val="24"/>
+        </w:rPr>
+        <w:t>Spring Boot, MVC</w:t>
+      </w:r>
+    </w:p>
+    <w:p>
+      <w:pPr>
+        <w:pBdr>
+          <w:bottom w:val="single" w:sz="6" w:space="0" w:color="auto"/>
+        </w:pBdr>
+        <w:spacing w:after="0"/>
+        <w:rPr>
+          <w:b/>
+        </w:rPr>
+      </w:pPr>
+      <w:r>
+        <w:rPr>
+          <w:b/>
+          <w:spacing w:val="28"/>
+          <w:sz w:val="32"/>
+        </w:rPr>
+        <w:t>PROJECTS</w:t>
+      </w:r>
+    </w:p>
+    <w:p>
+      <w:pPr>
+        <w:rPr>
+          <w:sz w:val="18"/>
+        </w:rPr>
+      </w:pPr>
+      <w:r>
+        <w:rPr>
+          <w:b/>
+          <w:spacing w:val="22"/>
+          <w:sz w:val="24"/>
+          <w:szCs w:val="28"/>
+        </w:rPr>
+        <w:t>Mobile Casino</w:t>
+      </w:r>
+      <w:r>
+        <w:rPr>
+          <w:b/>
+          <w:spacing w:val="22"/>
+          <w:sz w:val="24"/>
+          <w:szCs w:val="28"/>
+        </w:rPr>
+        <w:t xml:space="preserve"> –</w:t>
+      </w:r>
+      <w:r>
+        <w:rPr>
+          <w:b/>
+          <w:spacing w:val="22"/>
+          <w:sz w:val="18"/>
+        </w:rPr>
+        <w:t xml:space="preserve"> </w:t>
+      </w:r>
+      <w:r>
+        <w:t>Collaborat</w:t>
+      </w:r>
+      <w:r>
+        <w:t>ing</w:t>
+      </w:r>
+      <w:r>
+        <w:t xml:space="preserve"> with a team of 3 members to build a casino application that run across platform. My challenge is to back-end of Street Craps Dice game, and to build testing for the application. Technology used to complete the project is Java and Spring Boot</w:t>
+      </w:r>
+    </w:p>
+    <w:p>
+      <w:pPr>
+        <w:rPr>
+          <w:sz w:val="18"/>
+          <w:lang w:val="vi-VN"/>
+        </w:rPr>
+      </w:pPr>
+      <w:r>
+        <w:rPr>
+          <w:b/>
+          <w:spacing w:val="22"/>
+          <w:sz w:val="24"/>
+          <w:szCs w:val="28"/>
+        </w:rPr>
+        <w:t>COVID</w:t>
+      </w:r>
+      <w:r>
+        <w:rPr>
+          <w:b/>
+          <w:spacing w:val="22"/>
+          <w:sz w:val="24"/>
+          <w:szCs w:val="28"/>
+          <w:lang w:val="vi-VN"/>
+        </w:rPr>
+        <w:t xml:space="preserve">-19 TRACKER </w:t>
+      </w:r>
+      <w:r>
+        <w:rPr>
+          <w:b/>
+          <w:spacing w:val="22"/>
+          <w:sz w:val="24"/>
+          <w:szCs w:val="28"/>
+        </w:rPr>
+        <w:t>–</w:t>
+      </w:r>
+      <w:r>
+        <w:rPr>
+          <w:b/>
+          <w:spacing w:val="22"/>
+          <w:sz w:val="18"/>
+        </w:rPr>
+        <w:t xml:space="preserve"> </w:t>
+      </w:r>
+      <w:r>
+        <w:t>Independently</w:t>
+      </w:r>
+      <w:r>
+        <w:t xml:space="preserve"> develop</w:t>
+      </w:r>
+      <w:r>
+        <w:t>ing</w:t>
+      </w:r>
+      <w:r>
+        <w:t xml:space="preserve"> an app for users to search</w:t>
+      </w:r>
+      <w:r>
+        <w:rPr>
+          <w:lang w:val="vi-VN"/>
+        </w:rPr>
+        <w:t xml:space="preserve"> and watch the current event of virus (corona virus) infection around the world</w:t>
+      </w:r>
+      <w:r>
+        <w:t>.</w:t>
+      </w:r>
+      <w:r>
+        <w:rPr>
+          <w:lang w:val="vi-VN"/>
+        </w:rPr>
+        <w:t xml:space="preserve"> This project is used Java, jQuery, and CSV </w:t>
+      </w:r>
+      <w:r>
+        <w:rPr>
+          <w:lang w:val="vi-VN"/>
+        </w:rPr>
+        <w:t>Reader.</w:t>
+      </w:r>
+    </w:p>
+    <w:p>
+      <w:pPr>
+        <w:spacing w:after="0"/>
+        <w:rPr>
+          <w:sz w:val="20"/>
+          <w:lang w:val="vi-VN"/>
+        </w:rPr>
+      </w:pPr>
+      <w:r>
+        <w:rPr>
+          <w:b/>
+          <w:spacing w:val="22"/>
+          <w:sz w:val="24"/>
+          <w:szCs w:val="28"/>
+        </w:rPr>
+        <w:t>Student4Student (Craigslist Alike) –</w:t>
+      </w:r>
+      <w:r>
+        <w:rPr>
+          <w:b/>
+          <w:spacing w:val="22"/>
+          <w:sz w:val="18"/>
+        </w:rPr>
+        <w:t xml:space="preserve"> </w:t>
+      </w:r>
+      <w:r>
+        <w:t xml:space="preserve">Collaborate with team of </w:t>
+      </w:r>
+      <w:r>
+        <w:t>4</w:t>
+      </w:r>
+      <w:r>
+        <w:t xml:space="preserve"> to </w:t>
+      </w:r>
+      <w:proofErr w:type="spellStart"/>
+      <w:proofErr w:type="gramStart"/>
+      <w:r>
+        <w:t>built</w:t>
+      </w:r>
+      <w:proofErr w:type="spellEnd"/>
+      <w:proofErr w:type="gramEnd"/>
+      <w:r>
+        <w:t xml:space="preserve"> a responsive web application that allows students to trade with others within the campus</w:t>
+      </w:r>
+      <w:r>
+        <w:t>. My challenge is to build</w:t>
+      </w:r>
+      <w:r>
+        <w:t xml:space="preserve"> a Register page and a User-to-User message page using JSON, SQL, JavaScript, HTML &amp; CSS</w:t>
+      </w:r>
+    </w:p>
+    <w:p>
+      <w:pPr>
+        <w:pBdr>
+          <w:bottom w:val="single" w:sz="6" w:space="1" w:color="auto"/>
+        </w:pBdr>
+        <w:spacing w:after="0"/>
+        <w:rPr>
+          <w:b/>
+          <w:spacing w:val="28"/>
+          <w:sz w:val="32"/>
+        </w:rPr>
+      </w:pPr>
     </w:p>
     <w:p>
       <w:pPr>
@@ -778,35 +1108,250 @@
       <w:pPr>
         <w:spacing w:after="0"/>
       </w:pPr>
-      <w:proofErr w:type="spellStart"/>
-      <w:r>
-        <w:t>MarketYou</w:t>
-      </w:r>
-      <w:proofErr w:type="spellEnd"/>
-    </w:p>
-    <w:p>
-      <w:pPr>
-        <w:spacing w:after="0"/>
-        <w:rPr>
-          <w:b/>
-          <w:spacing w:val="22"/>
-        </w:rPr>
-      </w:pPr>
-      <w:r>
+      <w:r>
+        <w:t>YIKES</w:t>
+      </w:r>
+    </w:p>
+    <w:p>
+      <w:pPr>
+        <w:spacing w:after="0"/>
         <w:rPr>
           <w:b/>
           <w:spacing w:val="22"/>
           <w:sz w:val="24"/>
         </w:rPr>
-        <w:t xml:space="preserve">WordPress Assistant </w:t>
-      </w:r>
+      </w:pPr>
       <w:r>
         <w:rPr>
           <w:b/>
           <w:spacing w:val="22"/>
           <w:sz w:val="24"/>
         </w:rPr>
+        <w:t>WordPress</w:t>
+      </w:r>
+      <w:r>
+        <w:rPr>
+          <w:b/>
+          <w:spacing w:val="22"/>
+          <w:sz w:val="24"/>
+        </w:rPr>
+        <w:t xml:space="preserve"> Developer</w:t>
+      </w:r>
+    </w:p>
+    <w:p>
+      <w:pPr>
+        <w:spacing w:after="0"/>
+        <w:ind w:firstLine="2700"/>
+      </w:pPr>
+      <w:r>
+        <w:t>Philadelphia, PA</w:t>
+      </w:r>
+    </w:p>
+    <w:p>
+      <w:pPr>
+        <w:spacing w:after="0"/>
+        <w:ind w:firstLine="2700"/>
+      </w:pPr>
+      <w:r>
+        <w:t>Feb 2020</w:t>
+      </w:r>
+      <w:r>
+        <w:t xml:space="preserve"> – </w:t>
+      </w:r>
+      <w:r>
+        <w:t>Present</w:t>
+      </w:r>
+    </w:p>
+    <w:p>
+      <w:pPr>
+        <w:spacing w:after="0"/>
+        <w:rPr>
+          <w:sz w:val="21"/>
+        </w:rPr>
+        <w:sectPr>
+          <w:type w:val="continuous"/>
+          <w:pgSz w:w="12240" w:h="15840"/>
+          <w:pgMar w:top="720" w:right="720" w:bottom="720" w:left="720" w:header="720" w:footer="720" w:gutter="0"/>
+          <w:cols w:num="2" w:space="720"/>
+          <w:docGrid w:linePitch="360"/>
+        </w:sectPr>
+      </w:pPr>
+    </w:p>
+    <w:p>
+      <w:pPr>
+        <w:numPr>
+          <w:ilvl w:val="0"/>
+          <w:numId w:val="9"/>
+        </w:numPr>
+        <w:shd w:val="clear" w:color="auto" w:fill="FFFFFF"/>
+        <w:spacing w:after="0" w:line="240" w:lineRule="auto"/>
+        <w:ind w:left="360"/>
+        <w:rPr>
+          <w:rFonts w:eastAsia="Times New Roman" w:cstheme="minorHAnsi"/>
+          <w:color w:val="000000" w:themeColor="text1"/>
+        </w:rPr>
+      </w:pPr>
+      <w:r>
+        <w:rPr>
+          <w:rFonts w:eastAsia="Times New Roman" w:cstheme="minorHAnsi"/>
+          <w:color w:val="000000" w:themeColor="text1"/>
+        </w:rPr>
+        <w:t>C</w:t>
+      </w:r>
+      <w:r>
+        <w:rPr>
+          <w:rFonts w:eastAsia="Times New Roman" w:cstheme="minorHAnsi"/>
+          <w:color w:val="000000" w:themeColor="text1"/>
+        </w:rPr>
+        <w:t>oding of custom WordPress theme and template files using PHP and Bootstrap 4 framework</w:t>
+      </w:r>
+      <w:r>
+        <w:rPr>
+          <w:rFonts w:eastAsia="Times New Roman" w:cstheme="minorHAnsi"/>
+          <w:color w:val="000000" w:themeColor="text1"/>
+        </w:rPr>
+        <w:t xml:space="preserve">. </w:t>
+      </w:r>
+    </w:p>
+    <w:p>
+      <w:pPr>
+        <w:numPr>
+          <w:ilvl w:val="0"/>
+          <w:numId w:val="9"/>
+        </w:numPr>
+        <w:shd w:val="clear" w:color="auto" w:fill="FFFFFF"/>
+        <w:spacing w:after="0" w:line="240" w:lineRule="auto"/>
+        <w:ind w:left="360"/>
+        <w:rPr>
+          <w:rFonts w:eastAsia="Times New Roman" w:cstheme="minorHAnsi"/>
+          <w:color w:val="000000" w:themeColor="text1"/>
+        </w:rPr>
+      </w:pPr>
+      <w:r>
+        <w:rPr>
+          <w:rFonts w:eastAsia="Times New Roman" w:cstheme="minorHAnsi"/>
+          <w:color w:val="000000" w:themeColor="text1"/>
+        </w:rPr>
+        <w:t>D</w:t>
+      </w:r>
+      <w:r>
+        <w:rPr>
+          <w:rFonts w:eastAsia="Times New Roman" w:cstheme="minorHAnsi"/>
+          <w:color w:val="000000" w:themeColor="text1"/>
+        </w:rPr>
+        <w:t xml:space="preserve">eployment from local environment to staging them to production using Git and private repo on </w:t>
+      </w:r>
+      <w:proofErr w:type="spellStart"/>
+      <w:r>
+        <w:rPr>
+          <w:rFonts w:eastAsia="Times New Roman" w:cstheme="minorHAnsi"/>
+          <w:color w:val="000000" w:themeColor="text1"/>
+        </w:rPr>
+        <w:t>Github</w:t>
+      </w:r>
+      <w:proofErr w:type="spellEnd"/>
+      <w:r>
+        <w:rPr>
+          <w:rFonts w:eastAsia="Times New Roman" w:cstheme="minorHAnsi"/>
+          <w:color w:val="000000" w:themeColor="text1"/>
+        </w:rPr>
+        <w:t>.</w:t>
+      </w:r>
+    </w:p>
+    <w:p>
+      <w:pPr>
+        <w:numPr>
+          <w:ilvl w:val="0"/>
+          <w:numId w:val="9"/>
+        </w:numPr>
+        <w:shd w:val="clear" w:color="auto" w:fill="FFFFFF"/>
+        <w:spacing w:line="240" w:lineRule="auto"/>
+        <w:ind w:left="360"/>
+        <w:rPr>
+          <w:rFonts w:eastAsia="Times New Roman" w:cstheme="minorHAnsi"/>
+          <w:color w:val="000000" w:themeColor="text1"/>
+        </w:rPr>
+      </w:pPr>
+      <w:r>
+        <w:rPr>
+          <w:rFonts w:eastAsia="Times New Roman" w:cstheme="minorHAnsi"/>
+          <w:color w:val="000000" w:themeColor="text1"/>
+        </w:rPr>
+        <w:t>Use of custom post type, custom field type to create admin dashboard</w:t>
+      </w:r>
+      <w:r>
+        <w:rPr>
+          <w:rFonts w:eastAsia="Times New Roman" w:cstheme="minorHAnsi"/>
+          <w:color w:val="000000" w:themeColor="text1"/>
+        </w:rPr>
+        <w:t>.</w:t>
+      </w:r>
+    </w:p>
+    <w:p>
+      <w:pPr>
+        <w:spacing w:after="240"/>
+        <w:sectPr>
+          <w:type w:val="continuous"/>
+          <w:pgSz w:w="12240" w:h="15840"/>
+          <w:pgMar w:top="720" w:right="720" w:bottom="720" w:left="720" w:header="720" w:footer="720" w:gutter="0"/>
+          <w:cols w:space="720"/>
+          <w:docGrid w:linePitch="360"/>
+        </w:sectPr>
+      </w:pPr>
+    </w:p>
+    <w:p>
+      <w:pPr>
+        <w:spacing w:after="0"/>
+      </w:pPr>
+      <w:proofErr w:type="spellStart"/>
+      <w:r>
+        <w:t>MarketYou</w:t>
+      </w:r>
+      <w:proofErr w:type="spellEnd"/>
+    </w:p>
+    <w:p>
+      <w:pPr>
+        <w:spacing w:after="0"/>
+        <w:rPr>
+          <w:b/>
+          <w:spacing w:val="22"/>
+          <w:sz w:val="24"/>
+        </w:rPr>
+      </w:pPr>
+      <w:r>
+        <w:rPr>
+          <w:b/>
+          <w:spacing w:val="22"/>
+          <w:sz w:val="24"/>
+        </w:rPr>
+        <w:t xml:space="preserve">WordPress Assistant </w:t>
+      </w:r>
+      <w:r>
+        <w:rPr>
+          <w:b/>
+          <w:spacing w:val="22"/>
+          <w:sz w:val="24"/>
+        </w:rPr>
         <w:t>Developer</w:t>
+      </w:r>
+    </w:p>
+    <w:p>
+      <w:pPr>
+        <w:spacing w:after="0"/>
+        <w:ind w:firstLine="2700"/>
+        <w:rPr>
+          <w:b/>
+          <w:spacing w:val="22"/>
+        </w:rPr>
+      </w:pPr>
+      <w:r>
+        <w:t>Las Vegas</w:t>
+      </w:r>
+      <w:r>
+        <w:t xml:space="preserve">, </w:t>
+      </w:r>
+      <w:r>
+        <w:t>NV</w:t>
       </w:r>
     </w:p>
     <w:p>
@@ -816,24 +1361,6 @@
         </w:tabs>
         <w:spacing w:after="0"/>
         <w:ind w:right="45" w:firstLine="2700"/>
-      </w:pPr>
-      <w:r>
-        <w:t>Las Vegas</w:t>
-      </w:r>
-      <w:r>
-        <w:t xml:space="preserve">, </w:t>
-      </w:r>
-      <w:r>
-        <w:t>NV</w:t>
-      </w:r>
-    </w:p>
-    <w:p>
-      <w:pPr>
-        <w:tabs>
-          <w:tab w:val="left" w:pos="2610"/>
-        </w:tabs>
-        <w:spacing w:after="0"/>
-        <w:ind w:right="45" w:firstLine="2700"/>
         <w:rPr>
           <w:sz w:val="20"/>
         </w:rPr>
@@ -850,29 +1377,6 @@
       <w:r>
         <w:t>Sep 2019</w:t>
       </w:r>
-    </w:p>
-    <w:p>
-      <w:pPr>
-        <w:spacing w:after="0"/>
-        <w:rPr>
-          <w:sz w:val="21"/>
-        </w:rPr>
-      </w:pPr>
-    </w:p>
-    <w:p>
-      <w:pPr>
-        <w:spacing w:after="0"/>
-        <w:rPr>
-          <w:sz w:val="21"/>
-        </w:rPr>
-        <w:sectPr>
-          <w:type w:val="continuous"/>
-          <w:pgSz w:w="12240" w:h="15840"/>
-          <w:pgMar w:top="720" w:right="630" w:bottom="720" w:left="720" w:header="720" w:footer="720" w:gutter="0"/>
-          <w:cols w:num="2" w:space="720"/>
-          <w:docGrid w:linePitch="360"/>
-        </w:sectPr>
-      </w:pPr>
     </w:p>
     <w:p>
       <w:pPr>
@@ -888,13 +1392,14 @@
         <w:rPr>
           <w:color w:val="000000" w:themeColor="text1"/>
         </w:rPr>
-      </w:pPr>
-      <w:r>
-        <w:rPr>
-          <w:color w:val="000000" w:themeColor="text1"/>
-        </w:rPr>
-        <w:t>Collaborated with Manager on project specifications, strategy and execution to build new WordPress pages and update existing ones.</w:t>
-      </w:r>
+        <w:sectPr>
+          <w:type w:val="continuous"/>
+          <w:pgSz w:w="12240" w:h="15840"/>
+          <w:pgMar w:top="720" w:right="720" w:bottom="720" w:left="720" w:header="720" w:footer="720" w:gutter="0"/>
+          <w:cols w:num="2" w:space="720"/>
+          <w:docGrid w:linePitch="360"/>
+        </w:sectPr>
+      </w:pPr>
     </w:p>
     <w:p>
       <w:pPr>
@@ -915,7 +1420,25 @@
         <w:rPr>
           <w:color w:val="000000" w:themeColor="text1"/>
         </w:rPr>
-        <w:t>Provided timely resolution to reported website problems by integrating new solutions into existing platforms.</w:t>
+        <w:t xml:space="preserve">Collaborated with </w:t>
+      </w:r>
+      <w:r>
+        <w:rPr>
+          <w:color w:val="000000" w:themeColor="text1"/>
+        </w:rPr>
+        <w:t>Team Lead</w:t>
+      </w:r>
+      <w:r>
+        <w:rPr>
+          <w:color w:val="000000" w:themeColor="text1"/>
+        </w:rPr>
+        <w:t xml:space="preserve"> on project specifications, strategy and execution to build WordPress page</w:t>
+      </w:r>
+      <w:r>
+        <w:rPr>
+          <w:color w:val="000000" w:themeColor="text1"/>
+        </w:rPr>
+        <w:t>s</w:t>
       </w:r>
     </w:p>
     <w:p>
@@ -937,7 +1460,7 @@
         <w:rPr>
           <w:color w:val="000000" w:themeColor="text1"/>
         </w:rPr>
-        <w:t>Designed interfaces and graphics for presentations and mobile-delivered applications to enhance content.</w:t>
+        <w:t>Provided timely resolution to reported website problems by integrating new solutions into existing platforms.</w:t>
       </w:r>
     </w:p>
     <w:p>
@@ -950,25 +1473,24 @@
         <w:tabs>
           <w:tab w:val="left" w:pos="360"/>
         </w:tabs>
+        <w:spacing w:after="200"/>
         <w:ind w:left="360"/>
         <w:rPr>
+          <w:sz w:val="21"/>
+        </w:rPr>
+      </w:pPr>
+      <w:r>
+        <w:rPr>
           <w:color w:val="000000" w:themeColor="text1"/>
         </w:rPr>
-      </w:pPr>
-      <w:r>
-        <w:rPr>
-          <w:color w:val="000000" w:themeColor="text1"/>
-        </w:rPr>
-        <w:t>Responded to and corrected issues preventing business or customer use of site or features.</w:t>
-      </w:r>
-    </w:p>
-    <w:p>
-      <w:pPr>
-        <w:spacing w:after="0"/>
+        <w:t>Designed interfaces and graphics for presentations and mobile-delivered applications to enhance content.</w:t>
+      </w:r>
+      <w:r>
         <w:rPr>
           <w:sz w:val="21"/>
         </w:rPr>
-      </w:pPr>
+        <w:t xml:space="preserve"> </w:t>
+      </w:r>
     </w:p>
     <w:p>
       <w:pPr>
@@ -1049,14 +1571,6 @@
         <w:rPr>
           <w:sz w:val="21"/>
         </w:rPr>
-      </w:pPr>
-    </w:p>
-    <w:p>
-      <w:pPr>
-        <w:spacing w:after="0"/>
-        <w:rPr>
-          <w:sz w:val="21"/>
-        </w:rPr>
         <w:sectPr>
           <w:type w:val="continuous"/>
           <w:pgSz w:w="12240" w:h="15840"/>
@@ -1085,7 +1599,7 @@
           <w:rFonts w:eastAsia="Times New Roman" w:cstheme="minorHAnsi"/>
           <w:color w:val="000000" w:themeColor="text1"/>
         </w:rPr>
-        <w:t>Collaborated with product team leader and developers to initiate process improvements.</w:t>
+        <w:t xml:space="preserve">Collaborated with product team leader and developers to initiate process improvements. </w:t>
       </w:r>
     </w:p>
     <w:p>
@@ -1107,7 +1621,28 @@
           <w:rFonts w:eastAsia="Times New Roman" w:cstheme="minorHAnsi"/>
           <w:color w:val="000000" w:themeColor="text1"/>
         </w:rPr>
-        <w:t>Developed code collaboratively with Agile team to produce functional application form for student and staffs.</w:t>
+        <w:t xml:space="preserve">Designed and implemented </w:t>
+      </w:r>
+      <w:r>
+        <w:rPr>
+          <w:rFonts w:eastAsia="Times New Roman" w:cstheme="minorHAnsi"/>
+          <w:color w:val="000000" w:themeColor="text1"/>
+        </w:rPr>
+        <w:t>functional application form for student and staffs</w:t>
+      </w:r>
+      <w:r>
+        <w:rPr>
+          <w:rFonts w:eastAsia="Times New Roman" w:cstheme="minorHAnsi"/>
+          <w:color w:val="000000" w:themeColor="text1"/>
+        </w:rPr>
+        <w:t xml:space="preserve"> </w:t>
+      </w:r>
+      <w:r>
+        <w:rPr>
+          <w:rFonts w:eastAsia="Times New Roman" w:cstheme="minorHAnsi"/>
+          <w:color w:val="000000" w:themeColor="text1"/>
+        </w:rPr>
+        <w:t>across new and existing designs.</w:t>
       </w:r>
     </w:p>
     <w:p>
@@ -1129,7 +1664,49 @@
           <w:rFonts w:eastAsia="Times New Roman" w:cstheme="minorHAnsi"/>
           <w:color w:val="000000" w:themeColor="text1"/>
         </w:rPr>
-        <w:t>Investigated and resolved application issues for web-based programs providing end-user support.</w:t>
+        <w:t xml:space="preserve">Developed user interfaces with modern </w:t>
+      </w:r>
+      <w:r>
+        <w:rPr>
+          <w:rFonts w:eastAsia="Times New Roman" w:cstheme="minorHAnsi"/>
+          <w:color w:val="000000" w:themeColor="text1"/>
+        </w:rPr>
+        <w:t>Bootstrap4 framework,</w:t>
+      </w:r>
+      <w:r>
+        <w:rPr>
+          <w:rFonts w:eastAsia="Times New Roman" w:cstheme="minorHAnsi"/>
+          <w:color w:val="000000" w:themeColor="text1"/>
+        </w:rPr>
+        <w:t xml:space="preserve"> PHP,</w:t>
+      </w:r>
+      <w:r>
+        <w:rPr>
+          <w:rFonts w:eastAsia="Times New Roman" w:cstheme="minorHAnsi"/>
+          <w:color w:val="000000" w:themeColor="text1"/>
+        </w:rPr>
+        <w:t xml:space="preserve"> </w:t>
+      </w:r>
+      <w:r>
+        <w:rPr>
+          <w:rFonts w:eastAsia="Times New Roman" w:cstheme="minorHAnsi"/>
+          <w:color w:val="000000" w:themeColor="text1"/>
+        </w:rPr>
+        <w:t>JavaScrip</w:t>
+      </w:r>
+      <w:r>
+        <w:rPr>
+          <w:rFonts w:eastAsia="Times New Roman" w:cstheme="minorHAnsi"/>
+          <w:color w:val="000000" w:themeColor="text1"/>
+        </w:rPr>
+        <w:t>t</w:t>
+      </w:r>
+      <w:r>
+        <w:rPr>
+          <w:rFonts w:eastAsia="Times New Roman" w:cstheme="minorHAnsi"/>
+          <w:color w:val="000000" w:themeColor="text1"/>
+        </w:rPr>
+        <w:t>, HTML5 and CSS3.</w:t>
       </w:r>
     </w:p>
     <w:p>
@@ -1139,7 +1716,7 @@
           <w:numId w:val="9"/>
         </w:numPr>
         <w:shd w:val="clear" w:color="auto" w:fill="FFFFFF"/>
-        <w:spacing w:after="75" w:line="240" w:lineRule="auto"/>
+        <w:spacing w:after="240" w:line="240" w:lineRule="auto"/>
         <w:ind w:left="360"/>
         <w:rPr>
           <w:rFonts w:eastAsia="Times New Roman" w:cstheme="minorHAnsi"/>
@@ -1151,303 +1728,7 @@
           <w:rFonts w:eastAsia="Times New Roman" w:cstheme="minorHAnsi"/>
           <w:color w:val="000000" w:themeColor="text1"/>
         </w:rPr>
-        <w:t>Designed and implemented web components across new and existing designs.</w:t>
-      </w:r>
-    </w:p>
-    <w:p>
-      <w:pPr>
-        <w:numPr>
-          <w:ilvl w:val="0"/>
-          <w:numId w:val="9"/>
-        </w:numPr>
-        <w:shd w:val="clear" w:color="auto" w:fill="FFFFFF"/>
-        <w:spacing w:after="75" w:line="240" w:lineRule="auto"/>
-        <w:ind w:left="360"/>
-        <w:rPr>
-          <w:rFonts w:eastAsia="Times New Roman" w:cstheme="minorHAnsi"/>
-          <w:color w:val="000000" w:themeColor="text1"/>
-        </w:rPr>
-      </w:pPr>
-      <w:r>
-        <w:rPr>
-          <w:rFonts w:eastAsia="Times New Roman" w:cstheme="minorHAnsi"/>
-          <w:color w:val="000000" w:themeColor="text1"/>
-        </w:rPr>
-        <w:t xml:space="preserve">Developed user interfaces with modern </w:t>
-      </w:r>
-      <w:r>
-        <w:rPr>
-          <w:rFonts w:eastAsia="Times New Roman" w:cstheme="minorHAnsi"/>
-          <w:color w:val="000000" w:themeColor="text1"/>
-        </w:rPr>
-        <w:t xml:space="preserve">Bootstrap4 framework, </w:t>
-      </w:r>
-      <w:r>
-        <w:rPr>
-          <w:rFonts w:eastAsia="Times New Roman" w:cstheme="minorHAnsi"/>
-          <w:color w:val="000000" w:themeColor="text1"/>
-        </w:rPr>
-        <w:t>JavaScrip</w:t>
-      </w:r>
-      <w:r>
-        <w:rPr>
-          <w:rFonts w:eastAsia="Times New Roman" w:cstheme="minorHAnsi"/>
-          <w:color w:val="000000" w:themeColor="text1"/>
-        </w:rPr>
-        <w:t>t</w:t>
-      </w:r>
-      <w:r>
-        <w:rPr>
-          <w:rFonts w:eastAsia="Times New Roman" w:cstheme="minorHAnsi"/>
-          <w:color w:val="000000" w:themeColor="text1"/>
-        </w:rPr>
-        <w:t>, HTML5 and CSS3.</w:t>
-      </w:r>
-    </w:p>
-    <w:p>
-      <w:pPr>
-        <w:numPr>
-          <w:ilvl w:val="0"/>
-          <w:numId w:val="9"/>
-        </w:numPr>
-        <w:shd w:val="clear" w:color="auto" w:fill="FFFFFF"/>
-        <w:spacing w:after="75" w:line="240" w:lineRule="auto"/>
-        <w:ind w:left="360"/>
-        <w:rPr>
-          <w:rFonts w:eastAsia="Times New Roman" w:cstheme="minorHAnsi"/>
-          <w:color w:val="000000" w:themeColor="text1"/>
-        </w:rPr>
-      </w:pPr>
-      <w:r>
-        <w:rPr>
-          <w:rFonts w:eastAsia="Times New Roman" w:cstheme="minorHAnsi"/>
-          <w:color w:val="000000" w:themeColor="text1"/>
-        </w:rPr>
         <w:t>Demonstrated the ability to work with assigned tickets through Jira and Bitbucket console.</w:t>
-      </w:r>
-    </w:p>
-    <w:p>
-      <w:pPr>
-        <w:pBdr>
-          <w:bottom w:val="single" w:sz="6" w:space="0" w:color="auto"/>
-        </w:pBdr>
-        <w:spacing w:after="0"/>
-        <w:rPr>
-          <w:b/>
-        </w:rPr>
-      </w:pPr>
-      <w:bookmarkStart w:id="0" w:name="_GoBack"/>
-      <w:bookmarkEnd w:id="0"/>
-      <w:r>
-        <w:rPr>
-          <w:b/>
-          <w:spacing w:val="28"/>
-          <w:sz w:val="28"/>
-        </w:rPr>
-        <w:br/>
-      </w:r>
-      <w:r>
-        <w:rPr>
-          <w:b/>
-          <w:spacing w:val="28"/>
-          <w:sz w:val="32"/>
-        </w:rPr>
-        <w:t>PROJECTS</w:t>
-      </w:r>
-    </w:p>
-    <w:p>
-      <w:pPr>
-        <w:spacing w:after="0"/>
-        <w:rPr>
-          <w:sz w:val="18"/>
-        </w:rPr>
-      </w:pPr>
-      <w:proofErr w:type="spellStart"/>
-      <w:r>
-        <w:rPr>
-          <w:b/>
-          <w:spacing w:val="22"/>
-          <w:sz w:val="24"/>
-          <w:szCs w:val="28"/>
-        </w:rPr>
-        <w:t>MusiQue</w:t>
-      </w:r>
-      <w:proofErr w:type="spellEnd"/>
-      <w:r>
-        <w:rPr>
-          <w:b/>
-          <w:spacing w:val="22"/>
-          <w:sz w:val="24"/>
-          <w:szCs w:val="28"/>
-        </w:rPr>
-        <w:t xml:space="preserve"> (</w:t>
-      </w:r>
-      <w:r>
-        <w:rPr>
-          <w:b/>
-          <w:spacing w:val="22"/>
-          <w:sz w:val="24"/>
-          <w:szCs w:val="28"/>
-        </w:rPr>
-        <w:t>Kahoot</w:t>
-      </w:r>
-      <w:r>
-        <w:rPr>
-          <w:b/>
-          <w:spacing w:val="22"/>
-          <w:sz w:val="24"/>
-          <w:szCs w:val="28"/>
-        </w:rPr>
-        <w:t xml:space="preserve"> Alike)–</w:t>
-      </w:r>
-      <w:r>
-        <w:rPr>
-          <w:b/>
-          <w:spacing w:val="22"/>
-          <w:sz w:val="18"/>
-        </w:rPr>
-        <w:t xml:space="preserve"> </w:t>
-      </w:r>
-      <w:r>
-        <w:t>Self developed an app for users to search</w:t>
-      </w:r>
-      <w:r>
-        <w:t>, hold, and play songs in a group setting</w:t>
-      </w:r>
-      <w:r>
-        <w:t>.</w:t>
-      </w:r>
-      <w:r>
-        <w:t xml:space="preserve"> This is useful for party or karaoke night.</w:t>
-      </w:r>
-      <w:r>
-        <w:t xml:space="preserve"> The app is </w:t>
-      </w:r>
-      <w:r>
-        <w:t>built on</w:t>
-      </w:r>
-      <w:r>
-        <w:t xml:space="preserve"> Java, </w:t>
-      </w:r>
-      <w:r>
-        <w:t xml:space="preserve">Angular, </w:t>
-      </w:r>
-      <w:r>
-        <w:t>Spring, MVC and SQL.</w:t>
-      </w:r>
-    </w:p>
-    <w:p>
-      <w:pPr>
-        <w:spacing w:after="0"/>
-        <w:rPr>
-          <w:b/>
-          <w:spacing w:val="22"/>
-          <w:sz w:val="24"/>
-          <w:szCs w:val="28"/>
-        </w:rPr>
-      </w:pPr>
-    </w:p>
-    <w:p>
-      <w:pPr>
-        <w:spacing w:after="0"/>
-        <w:rPr>
-          <w:sz w:val="18"/>
-        </w:rPr>
-      </w:pPr>
-      <w:r>
-        <w:rPr>
-          <w:b/>
-          <w:spacing w:val="22"/>
-          <w:sz w:val="24"/>
-          <w:szCs w:val="28"/>
-        </w:rPr>
-        <w:t>Shopping List –</w:t>
-      </w:r>
-      <w:r>
-        <w:rPr>
-          <w:b/>
-          <w:spacing w:val="22"/>
-          <w:sz w:val="18"/>
-        </w:rPr>
-        <w:t xml:space="preserve"> </w:t>
-      </w:r>
-      <w:r>
-        <w:t>Independently developed static website that allows its user to input and remove their items for shopping using JavaScript for function, and Bootstrap 4 for user-experience</w:t>
-      </w:r>
-    </w:p>
-    <w:p>
-      <w:pPr>
-        <w:spacing w:after="0"/>
-        <w:rPr>
-          <w:sz w:val="20"/>
-        </w:rPr>
-      </w:pPr>
-    </w:p>
-    <w:p>
-      <w:pPr>
-        <w:spacing w:after="0"/>
-        <w:rPr>
-          <w:sz w:val="20"/>
-          <w:lang w:val="vi-VN"/>
-        </w:rPr>
-      </w:pPr>
-      <w:r>
-        <w:rPr>
-          <w:b/>
-          <w:spacing w:val="22"/>
-          <w:sz w:val="24"/>
-          <w:szCs w:val="28"/>
-        </w:rPr>
-        <w:t xml:space="preserve">Student4Student (Craigslist </w:t>
-      </w:r>
-      <w:r>
-        <w:rPr>
-          <w:b/>
-          <w:spacing w:val="22"/>
-          <w:sz w:val="24"/>
-          <w:szCs w:val="28"/>
-        </w:rPr>
-        <w:t>Alike</w:t>
-      </w:r>
-      <w:r>
-        <w:rPr>
-          <w:b/>
-          <w:spacing w:val="22"/>
-          <w:sz w:val="24"/>
-          <w:szCs w:val="28"/>
-        </w:rPr>
-        <w:t>)</w:t>
-      </w:r>
-      <w:r>
-        <w:rPr>
-          <w:b/>
-          <w:spacing w:val="22"/>
-          <w:sz w:val="24"/>
-          <w:szCs w:val="28"/>
-        </w:rPr>
-        <w:t xml:space="preserve"> –</w:t>
-      </w:r>
-      <w:r>
-        <w:rPr>
-          <w:b/>
-          <w:spacing w:val="22"/>
-          <w:sz w:val="18"/>
-        </w:rPr>
-        <w:t xml:space="preserve"> </w:t>
-      </w:r>
-      <w:r>
-        <w:t xml:space="preserve">Collaborate with team of four to </w:t>
-      </w:r>
-      <w:proofErr w:type="spellStart"/>
-      <w:r>
-        <w:t>built</w:t>
-      </w:r>
-      <w:proofErr w:type="spellEnd"/>
-      <w:r>
-        <w:t xml:space="preserve"> a responsive web application that allows students to trade with others within the campus, a Register page and a User-to-User message page using JSON, SQL, JavaScript, HTML &amp; CS</w:t>
-      </w:r>
-      <w:r>
-        <w:t>S</w:t>
       </w:r>
     </w:p>
     <w:sectPr>
@@ -2711,7 +2992,7 @@
     </w:rPrDefault>
     <w:pPrDefault/>
   </w:docDefaults>
-  <w:latentStyles w:defLockedState="0" w:defUIPriority="99" w:defSemiHidden="0" w:defUnhideWhenUsed="0" w:defQFormat="0" w:count="377">
+  <w:latentStyles w:defLockedState="0" w:defUIPriority="99" w:defSemiHidden="0" w:defUnhideWhenUsed="0" w:defQFormat="0" w:count="376">
     <w:lsdException w:name="Normal" w:uiPriority="0" w:qFormat="1"/>
     <w:lsdException w:name="heading 1" w:uiPriority="9" w:qFormat="1"/>
     <w:lsdException w:name="heading 2" w:semiHidden="1" w:uiPriority="9" w:unhideWhenUsed="1" w:qFormat="1"/>
@@ -3086,7 +3367,6 @@
     <w:lsdException w:name="Mention" w:semiHidden="1" w:unhideWhenUsed="1"/>
     <w:lsdException w:name="Smart Hyperlink" w:semiHidden="1" w:unhideWhenUsed="1"/>
     <w:lsdException w:name="Smart Link" w:semiHidden="1" w:unhideWhenUsed="1"/>
-    <w:lsdException w:name="Smart Link Error" w:semiHidden="1" w:unhideWhenUsed="1"/>
   </w:latentStyles>
   <w:style w:type="paragraph" w:default="1" w:styleId="Normal">
     <w:name w:val="Normal"/>
@@ -3443,7 +3723,7 @@
 </file>
 
 <file path=customXml/itemProps1.xml><?xml version="1.0" encoding="utf-8"?>
-<ds:datastoreItem xmlns:ds="http://schemas.openxmlformats.org/officeDocument/2006/customXml" ds:itemID="{1085D8DB-067D-4C69-9704-96249A545839}">
+<ds:datastoreItem xmlns:ds="http://schemas.openxmlformats.org/officeDocument/2006/customXml" ds:itemID="{B0438457-D71C-40E9-89B5-85290CBF5C6D}">
   <ds:schemaRefs>
     <ds:schemaRef ds:uri="http://schemas.openxmlformats.org/officeDocument/2006/bibliography"/>
   </ds:schemaRefs>

</xml_diff>

<commit_message>
update resume pdf and site
</commit_message>
<xml_diff>
--- a/resources/chrisvo-resume.docx
+++ b/resources/chrisvo-resume.docx
@@ -125,7 +125,6 @@
           <w:szCs w:val="20"/>
         </w:rPr>
       </w:pPr>
-      <w:proofErr w:type="spellStart"/>
       <w:r>
         <w:rPr>
           <w:szCs w:val="20"/>
@@ -138,7 +137,6 @@
         </w:rPr>
         <w:t>in</w:t>
       </w:r>
-      <w:proofErr w:type="spellEnd"/>
       <w:r>
         <w:rPr>
           <w:szCs w:val="20"/>
@@ -769,21 +767,7 @@
         <w:rPr>
           <w:szCs w:val="24"/>
         </w:rPr>
-        <w:t xml:space="preserve"> </w:t>
-      </w:r>
-      <w:proofErr w:type="spellStart"/>
-      <w:r>
-        <w:rPr>
-          <w:szCs w:val="24"/>
-        </w:rPr>
-        <w:t>HeidiSQL</w:t>
-      </w:r>
-      <w:proofErr w:type="spellEnd"/>
-      <w:r>
-        <w:rPr>
-          <w:szCs w:val="24"/>
-        </w:rPr>
-        <w:t>,</w:t>
+        <w:t xml:space="preserve"> HeidiSQL,</w:t>
       </w:r>
       <w:r>
         <w:rPr>
@@ -859,6 +843,18 @@
         <w:rPr>
           <w:szCs w:val="24"/>
         </w:rPr>
+        <w:t>Maven</w:t>
+      </w:r>
+      <w:r>
+        <w:rPr>
+          <w:szCs w:val="24"/>
+        </w:rPr>
+        <w:t xml:space="preserve">, </w:t>
+      </w:r>
+      <w:r>
+        <w:rPr>
+          <w:szCs w:val="24"/>
+        </w:rPr>
         <w:t>Git,</w:t>
       </w:r>
       <w:r>
@@ -1076,13 +1072,9 @@
       <w:r>
         <w:t xml:space="preserve"> to </w:t>
       </w:r>
-      <w:proofErr w:type="spellStart"/>
-      <w:proofErr w:type="gramStart"/>
-      <w:r>
-        <w:t>built</w:t>
-      </w:r>
-      <w:proofErr w:type="spellEnd"/>
-      <w:proofErr w:type="gramEnd"/>
+      <w:r>
+        <w:t>build</w:t>
+      </w:r>
       <w:r>
         <w:t xml:space="preserve"> a responsive web application that allows students to trade with others within the campus</w:t>
       </w:r>
@@ -1093,13 +1085,11 @@
         <w:t xml:space="preserve"> a Register page and a User message page </w:t>
       </w:r>
       <w:r>
-        <w:t xml:space="preserve">with </w:t>
-      </w:r>
-      <w:proofErr w:type="gramStart"/>
-      <w:r>
-        <w:t>JavaScript</w:t>
-      </w:r>
-      <w:proofErr w:type="gramEnd"/>
+        <w:t>with JavaScript</w:t>
+      </w:r>
+      <w:r>
+        <w:t>.</w:t>
+      </w:r>
     </w:p>
     <w:p>
       <w:pPr>
@@ -1276,7 +1266,21 @@
           <w:rFonts w:eastAsia="Times New Roman" w:cstheme="minorHAnsi"/>
           <w:color w:val="000000" w:themeColor="text1"/>
         </w:rPr>
-        <w:t xml:space="preserve">s and plugins </w:t>
+        <w:t>s and</w:t>
+      </w:r>
+      <w:r>
+        <w:rPr>
+          <w:rFonts w:eastAsia="Times New Roman" w:cstheme="minorHAnsi"/>
+          <w:color w:val="000000" w:themeColor="text1"/>
+        </w:rPr>
+        <w:t xml:space="preserve"> custom</w:t>
+      </w:r>
+      <w:r>
+        <w:rPr>
+          <w:rFonts w:eastAsia="Times New Roman" w:cstheme="minorHAnsi"/>
+          <w:color w:val="000000" w:themeColor="text1"/>
+        </w:rPr>
+        <w:t xml:space="preserve"> plugins </w:t>
       </w:r>
       <w:r>
         <w:rPr>
@@ -1383,72 +1387,7 @@
           <w:rFonts w:eastAsia="Times New Roman" w:cstheme="minorHAnsi"/>
           <w:color w:val="000000" w:themeColor="text1"/>
         </w:rPr>
-        <w:t xml:space="preserve">Creating </w:t>
-      </w:r>
-      <w:r>
-        <w:rPr>
-          <w:rFonts w:eastAsia="Times New Roman" w:cstheme="minorHAnsi"/>
-          <w:color w:val="000000" w:themeColor="text1"/>
-        </w:rPr>
-        <w:t>custom post type</w:t>
-      </w:r>
-      <w:r>
-        <w:rPr>
-          <w:rFonts w:eastAsia="Times New Roman" w:cstheme="minorHAnsi"/>
-          <w:color w:val="000000" w:themeColor="text1"/>
-        </w:rPr>
-        <w:t>s</w:t>
-      </w:r>
-      <w:r>
-        <w:rPr>
-          <w:rFonts w:eastAsia="Times New Roman" w:cstheme="minorHAnsi"/>
-          <w:color w:val="000000" w:themeColor="text1"/>
-        </w:rPr>
-        <w:t xml:space="preserve">, </w:t>
-      </w:r>
-      <w:r>
-        <w:rPr>
-          <w:rFonts w:eastAsia="Times New Roman" w:cstheme="minorHAnsi"/>
-          <w:color w:val="000000" w:themeColor="text1"/>
-        </w:rPr>
-        <w:t>meta boxes</w:t>
-      </w:r>
-      <w:r>
-        <w:rPr>
-          <w:rFonts w:eastAsia="Times New Roman" w:cstheme="minorHAnsi"/>
-          <w:color w:val="000000" w:themeColor="text1"/>
-        </w:rPr>
-        <w:t xml:space="preserve"> </w:t>
-      </w:r>
-      <w:r>
-        <w:rPr>
-          <w:rFonts w:eastAsia="Times New Roman" w:cstheme="minorHAnsi"/>
-          <w:color w:val="000000" w:themeColor="text1"/>
-        </w:rPr>
-        <w:t xml:space="preserve">for users to have tools and settings in </w:t>
-      </w:r>
-      <w:r>
-        <w:rPr>
-          <w:rFonts w:eastAsia="Times New Roman" w:cstheme="minorHAnsi"/>
-          <w:color w:val="000000" w:themeColor="text1"/>
-        </w:rPr>
-        <w:t xml:space="preserve">their </w:t>
-      </w:r>
-      <w:proofErr w:type="spellStart"/>
-      <w:r>
-        <w:rPr>
-          <w:rFonts w:eastAsia="Times New Roman" w:cstheme="minorHAnsi"/>
-          <w:color w:val="000000" w:themeColor="text1"/>
-        </w:rPr>
-        <w:t>Wordpress</w:t>
-      </w:r>
-      <w:proofErr w:type="spellEnd"/>
-      <w:r>
-        <w:rPr>
-          <w:rFonts w:eastAsia="Times New Roman" w:cstheme="minorHAnsi"/>
-          <w:color w:val="000000" w:themeColor="text1"/>
-        </w:rPr>
-        <w:t xml:space="preserve"> admin dashboard</w:t>
+        <w:t>Maintenance and QA on several smaller plugins and software for clients</w:t>
       </w:r>
       <w:r>
         <w:rPr>
@@ -1474,11 +1413,9 @@
       <w:pPr>
         <w:spacing w:after="0"/>
       </w:pPr>
-      <w:proofErr w:type="spellStart"/>
       <w:r>
         <w:t>MarketYou</w:t>
       </w:r>
-      <w:proofErr w:type="spellEnd"/>
     </w:p>
     <w:p>
       <w:pPr>
@@ -1620,14 +1557,7 @@
         <w:rPr>
           <w:color w:val="000000" w:themeColor="text1"/>
         </w:rPr>
-        <w:t xml:space="preserve"> on project specifications, strategy and execution to build WordPress </w:t>
-      </w:r>
-      <w:proofErr w:type="gramStart"/>
-      <w:r>
-        <w:rPr>
-          <w:color w:val="000000" w:themeColor="text1"/>
-        </w:rPr>
-        <w:t>page</w:t>
+        <w:t xml:space="preserve"> on project specifications, strategy and execution to build WordPress page</w:t>
       </w:r>
       <w:r>
         <w:rPr>
@@ -1635,7 +1565,12 @@
         </w:rPr>
         <w:t>s</w:t>
       </w:r>
-      <w:proofErr w:type="gramEnd"/>
+      <w:r>
+        <w:rPr>
+          <w:color w:val="000000" w:themeColor="text1"/>
+        </w:rPr>
+        <w:t>.</w:t>
+      </w:r>
     </w:p>
     <w:p>
       <w:pPr>

</xml_diff>